<commit_message>
Addressing more comments still
</commit_message>
<xml_diff>
--- a/210621 - AG thesis/Thesis/Manuscript (MBIO 4530)_MUD_Aug26_2021.docx
+++ b/210621 - AG thesis/Thesis/Manuscript (MBIO 4530)_MUD_Aug26_2021.docx
@@ -2544,6 +2544,12 @@
         </w:rPr>
         <w:t>, respectively.</w:t>
       </w:r>
+      <w:r>
+        <w:rPr>
+          <w:rFonts w:ascii="Times New Roman" w:hAnsi="Times New Roman" w:cs="Times New Roman"/>
+        </w:rPr>
+        <w:t xml:space="preserve"> [Can also talk about how much was lost in cheesecloth &amp; during ultrafiltration).</w:t>
+      </w:r>
     </w:p>
     <w:p>
       <w:pPr>
@@ -2759,7 +2765,14 @@
         <w:rPr>
           <w:rFonts w:ascii="Times New Roman" w:hAnsi="Times New Roman" w:cs="Times New Roman"/>
         </w:rPr>
-        <w:t xml:space="preserve">significantly and consistently lower compared to RS. Corresponding reductions in gene copies per volume and gene copies per biomass were also seen for </w:t>
+        <w:t xml:space="preserve">significantly and consistently lower compared to RS. Corresponding reductions in gene </w:t>
+      </w:r>
+      <w:r>
+        <w:rPr>
+          <w:rFonts w:ascii="Times New Roman" w:hAnsi="Times New Roman" w:cs="Times New Roman"/>
+        </w:rPr>
+        <w:lastRenderedPageBreak/>
+        <w:t xml:space="preserve">copies per volume and gene copies per biomass were also seen for </w:t>
       </w:r>
       <w:r>
         <w:rPr>
@@ -2772,270 +2785,263 @@
         <w:rPr>
           <w:rFonts w:ascii="Times New Roman" w:hAnsi="Times New Roman" w:cs="Times New Roman"/>
         </w:rPr>
-        <w:t xml:space="preserve">, although these </w:t>
+        <w:t>, although these reductions were not statistically significant, with p-values being 0.8769 and 0.6353</w:t>
+      </w:r>
+      <w:r>
+        <w:rPr>
+          <w:rFonts w:ascii="Times New Roman" w:hAnsi="Times New Roman" w:cs="Times New Roman"/>
+        </w:rPr>
+        <w:t>,</w:t>
+      </w:r>
+      <w:r>
+        <w:rPr>
+          <w:rFonts w:ascii="Times New Roman" w:hAnsi="Times New Roman" w:cs="Times New Roman"/>
+        </w:rPr>
+        <w:t xml:space="preserve"> </w:t>
+      </w:r>
+      <w:r>
+        <w:rPr>
+          <w:rFonts w:ascii="Times New Roman" w:hAnsi="Times New Roman" w:cs="Times New Roman"/>
+        </w:rPr>
+        <w:t>respectively</w:t>
+      </w:r>
+      <w:r>
+        <w:rPr>
+          <w:rFonts w:ascii="Times New Roman" w:hAnsi="Times New Roman" w:cs="Times New Roman"/>
+        </w:rPr>
+        <w:t xml:space="preserve">. For all the aforementioned targets, there was a relatively higher number of gene copies observed in the EF across all events compared to AS samples. </w:t>
+      </w:r>
+    </w:p>
+    <w:p>
+      <w:pPr>
+        <w:spacing w:line="480" w:lineRule="auto"/>
+        <w:rPr>
+          <w:rFonts w:ascii="Times New Roman" w:hAnsi="Times New Roman" w:cs="Times New Roman"/>
+        </w:rPr>
+      </w:pPr>
+      <w:r>
+        <w:rPr>
+          <w:rFonts w:ascii="Times New Roman" w:hAnsi="Times New Roman" w:cs="Times New Roman"/>
+        </w:rPr>
+        <w:t>NoV GI and GII were also targets for our study. Boxplots of their GCNs across the different wastewater stages throughout Events 1-4 can be found in Supplementary Materials (</w:t>
+      </w:r>
+      <w:r>
+        <w:rPr>
+          <w:rFonts w:ascii="Times New Roman" w:hAnsi="Times New Roman" w:cs="Times New Roman"/>
+          <w:i/>
+        </w:rPr>
+        <w:t>Fig. S1</w:t>
+      </w:r>
+      <w:r>
+        <w:rPr>
+          <w:rFonts w:ascii="Times New Roman" w:hAnsi="Times New Roman" w:cs="Times New Roman"/>
+        </w:rPr>
+        <w:t xml:space="preserve">). In Events 1 and 2 (Fall season), NoV GI was below qPCR detection limits for all samples (RS, AS, and EF). </w:t>
+      </w:r>
+      <w:r>
+        <w:rPr>
+          <w:rFonts w:ascii="Times New Roman" w:hAnsi="Times New Roman" w:cs="Times New Roman"/>
+        </w:rPr>
+        <w:t>In addition,</w:t>
+      </w:r>
+      <w:r>
+        <w:rPr>
+          <w:rFonts w:ascii="Times New Roman" w:hAnsi="Times New Roman" w:cs="Times New Roman"/>
+        </w:rPr>
+        <w:t xml:space="preserve"> NoV GII GCNs for all samples collected in Event 2 and AS samples in Events 3 and 4 (Winter season)</w:t>
+      </w:r>
+      <w:r>
+        <w:rPr>
+          <w:rFonts w:ascii="Times New Roman" w:hAnsi="Times New Roman" w:cs="Times New Roman"/>
+        </w:rPr>
+        <w:t xml:space="preserve"> were also below the detection limits</w:t>
+      </w:r>
+      <w:r>
+        <w:rPr>
+          <w:rFonts w:ascii="Times New Roman" w:hAnsi="Times New Roman" w:cs="Times New Roman"/>
+        </w:rPr>
+        <w:t>. Among the quantifiable samples, statistically significant GCN differences in terms of volume/mass and biomass were calculated for the pairs of AS-EF (p-values were 4.483 x 10</w:t>
+      </w:r>
+      <w:r>
+        <w:rPr>
+          <w:rFonts w:ascii="Times New Roman" w:hAnsi="Times New Roman" w:cs="Times New Roman"/>
+          <w:vertAlign w:val="superscript"/>
+        </w:rPr>
+        <w:t>-6</w:t>
+      </w:r>
+      <w:r>
+        <w:rPr>
+          <w:rFonts w:ascii="Times New Roman" w:hAnsi="Times New Roman" w:cs="Times New Roman"/>
+        </w:rPr>
+        <w:t xml:space="preserve"> and 3.226 x 10</w:t>
+      </w:r>
+      <w:r>
+        <w:rPr>
+          <w:rFonts w:ascii="Times New Roman" w:hAnsi="Times New Roman" w:cs="Times New Roman"/>
+          <w:vertAlign w:val="superscript"/>
+        </w:rPr>
+        <w:t>-7</w:t>
+      </w:r>
+      <w:r>
+        <w:rPr>
+          <w:rFonts w:ascii="Times New Roman" w:hAnsi="Times New Roman" w:cs="Times New Roman"/>
+          <w:vertAlign w:val="subscript"/>
+        </w:rPr>
+        <w:t xml:space="preserve">, </w:t>
+      </w:r>
+      <w:r>
+        <w:rPr>
+          <w:rFonts w:ascii="Times New Roman" w:hAnsi="Times New Roman" w:cs="Times New Roman"/>
+        </w:rPr>
+        <w:t>respectively), AS-RS (1.658 x 10</w:t>
+      </w:r>
+      <w:r>
+        <w:rPr>
+          <w:rFonts w:ascii="Times New Roman" w:hAnsi="Times New Roman" w:cs="Times New Roman"/>
+          <w:vertAlign w:val="superscript"/>
+        </w:rPr>
+        <w:t>-6</w:t>
+      </w:r>
+      <w:r>
+        <w:rPr>
+          <w:rFonts w:ascii="Times New Roman" w:hAnsi="Times New Roman" w:cs="Times New Roman"/>
+        </w:rPr>
+        <w:t>, 1.091 x 10</w:t>
+      </w:r>
+      <w:r>
+        <w:rPr>
+          <w:rFonts w:ascii="Times New Roman" w:hAnsi="Times New Roman" w:cs="Times New Roman"/>
+          <w:vertAlign w:val="superscript"/>
+        </w:rPr>
+        <w:t>-5</w:t>
+      </w:r>
+      <w:r>
+        <w:rPr>
+          <w:rFonts w:ascii="Times New Roman" w:hAnsi="Times New Roman" w:cs="Times New Roman"/>
+        </w:rPr>
+        <w:t>), and AS-SC (1.481 x 10</w:t>
+      </w:r>
+      <w:r>
+        <w:rPr>
+          <w:rFonts w:ascii="Times New Roman" w:hAnsi="Times New Roman" w:cs="Times New Roman"/>
+          <w:vertAlign w:val="superscript"/>
+        </w:rPr>
+        <w:t>-9</w:t>
+      </w:r>
+      <w:r>
+        <w:rPr>
+          <w:rFonts w:ascii="Times New Roman" w:hAnsi="Times New Roman" w:cs="Times New Roman"/>
+        </w:rPr>
+        <w:t>, 4.083 x 10</w:t>
+      </w:r>
+      <w:r>
+        <w:rPr>
+          <w:rFonts w:ascii="Times New Roman" w:hAnsi="Times New Roman" w:cs="Times New Roman"/>
+          <w:vertAlign w:val="superscript"/>
+        </w:rPr>
+        <w:t>-7</w:t>
+      </w:r>
+      <w:r>
+        <w:rPr>
+          <w:rFonts w:ascii="Times New Roman" w:hAnsi="Times New Roman" w:cs="Times New Roman"/>
+        </w:rPr>
+        <w:t xml:space="preserve">). No significant differences were detected among treatments for </w:t>
+      </w:r>
+      <w:r>
+        <w:rPr>
+          <w:rFonts w:ascii="Times New Roman" w:hAnsi="Times New Roman" w:cs="Times New Roman"/>
+        </w:rPr>
+        <w:t xml:space="preserve">GCNs </w:t>
+      </w:r>
+      <w:r>
+        <w:rPr>
+          <w:rFonts w:ascii="Times New Roman" w:hAnsi="Times New Roman" w:cs="Times New Roman"/>
+        </w:rPr>
+        <w:t>of NoV GI. There was no significant difference between the mean gene copies of NoV GII in the RS and EF samples in terms of volume (p-value = 0.7377), but the difference was significant in terms of biomass (p-value = 0.04905).  The corresponding quantities of all the other sample pairs were statistically significant when looking at both the volume/mass and biomass perspectives, with p-values ranging from 1.304 x 10</w:t>
+      </w:r>
+      <w:r>
+        <w:rPr>
+          <w:rFonts w:ascii="Times New Roman" w:hAnsi="Times New Roman" w:cs="Times New Roman"/>
+          <w:vertAlign w:val="superscript"/>
+        </w:rPr>
+        <w:t>-8</w:t>
+      </w:r>
+      <w:r>
+        <w:rPr>
+          <w:rFonts w:ascii="Times New Roman" w:hAnsi="Times New Roman" w:cs="Times New Roman"/>
+        </w:rPr>
+        <w:t xml:space="preserve"> to 0.0046, except for AS-RS GCN difference in terms of biomass (p-value = 0.063</w:t>
+      </w:r>
+      <w:r>
+        <w:rPr>
+          <w:rFonts w:ascii="Times New Roman" w:hAnsi="Times New Roman" w:cs="Times New Roman"/>
+        </w:rPr>
+        <w:t>7</w:t>
+      </w:r>
+      <w:r>
+        <w:rPr>
+          <w:rFonts w:ascii="Times New Roman" w:hAnsi="Times New Roman" w:cs="Times New Roman"/>
+        </w:rPr>
+        <w:t xml:space="preserve">). </w:t>
+      </w:r>
+    </w:p>
+    <w:p>
+      <w:pPr>
+        <w:spacing w:line="480" w:lineRule="auto"/>
+        <w:rPr>
+          <w:rFonts w:ascii="Times New Roman" w:hAnsi="Times New Roman" w:cs="Times New Roman"/>
+        </w:rPr>
+      </w:pPr>
+      <w:r>
+        <w:rPr>
+          <w:rFonts w:ascii="Times New Roman" w:hAnsi="Times New Roman" w:cs="Times New Roman"/>
+        </w:rPr>
+        <w:t>RoV gene copies across the various wastewater treatment stages from Event 1 to 4</w:t>
+      </w:r>
+      <w:r>
+        <w:rPr>
+          <w:rFonts w:ascii="Times New Roman" w:hAnsi="Times New Roman" w:cs="Times New Roman"/>
+        </w:rPr>
+        <w:t xml:space="preserve"> were also examined</w:t>
+      </w:r>
+      <w:r>
+        <w:rPr>
+          <w:rFonts w:ascii="Times New Roman" w:hAnsi="Times New Roman" w:cs="Times New Roman"/>
+        </w:rPr>
+        <w:t>. The boxplots illustrating these results in terms of both sample and biomass can be found in the Supplementary Materials (</w:t>
+      </w:r>
+      <w:r>
+        <w:rPr>
+          <w:rFonts w:ascii="Times New Roman" w:hAnsi="Times New Roman" w:cs="Times New Roman"/>
+          <w:i/>
+        </w:rPr>
+        <w:t>Fig. S2</w:t>
+      </w:r>
+      <w:r>
+        <w:rPr>
+          <w:rFonts w:ascii="Times New Roman" w:hAnsi="Times New Roman" w:cs="Times New Roman"/>
+        </w:rPr>
+        <w:t>). RoV GCNs were below detection limit for all samples collected in Events 1 and 2. Looking at the EF-SC pair, the mean GCNs differed significantly in terms of volume/mass (p-value = 2.649 x 10</w:t>
+      </w:r>
+      <w:r>
+        <w:rPr>
+          <w:rFonts w:ascii="Times New Roman" w:hAnsi="Times New Roman" w:cs="Times New Roman"/>
+          <w:vertAlign w:val="superscript"/>
+        </w:rPr>
+        <w:t>-7</w:t>
+      </w:r>
+      <w:r>
+        <w:rPr>
+          <w:rFonts w:ascii="Times New Roman" w:hAnsi="Times New Roman" w:cs="Times New Roman"/>
+        </w:rPr>
+        <w:t xml:space="preserve">) but not biomass (p-value = </w:t>
       </w:r>
       <w:r>
         <w:rPr>
           <w:rFonts w:ascii="Times New Roman" w:hAnsi="Times New Roman" w:cs="Times New Roman"/>
         </w:rPr>
         <w:lastRenderedPageBreak/>
-        <w:t>reductions were not statistically significant, with p-values being 0.8769 and 0.6353</w:t>
-      </w:r>
-      <w:r>
-        <w:rPr>
-          <w:rFonts w:ascii="Times New Roman" w:hAnsi="Times New Roman" w:cs="Times New Roman"/>
-        </w:rPr>
-        <w:t>,</w:t>
-      </w:r>
-      <w:r>
-        <w:rPr>
-          <w:rFonts w:ascii="Times New Roman" w:hAnsi="Times New Roman" w:cs="Times New Roman"/>
-        </w:rPr>
-        <w:t xml:space="preserve"> </w:t>
-      </w:r>
-      <w:r>
-        <w:rPr>
-          <w:rFonts w:ascii="Times New Roman" w:hAnsi="Times New Roman" w:cs="Times New Roman"/>
-        </w:rPr>
-        <w:t>respectively</w:t>
-      </w:r>
-      <w:r>
-        <w:rPr>
-          <w:rFonts w:ascii="Times New Roman" w:hAnsi="Times New Roman" w:cs="Times New Roman"/>
-        </w:rPr>
-        <w:t xml:space="preserve">. For all the aforementioned targets, there was a relatively higher number of gene copies observed in the EF across all events compared to AS samples. </w:t>
-      </w:r>
-    </w:p>
-    <w:p>
-      <w:pPr>
-        <w:spacing w:line="480" w:lineRule="auto"/>
-        <w:rPr>
-          <w:rFonts w:ascii="Times New Roman" w:hAnsi="Times New Roman" w:cs="Times New Roman"/>
-        </w:rPr>
-      </w:pPr>
-      <w:r>
-        <w:rPr>
-          <w:rFonts w:ascii="Times New Roman" w:hAnsi="Times New Roman" w:cs="Times New Roman"/>
-        </w:rPr>
-        <w:t>NoV GI and GII were also targets for our study. Boxplots of their GCNs across the different wastewater stages throughout Events 1-4 can be found in Supplementary Materials (</w:t>
-      </w:r>
-      <w:r>
-        <w:rPr>
-          <w:rFonts w:ascii="Times New Roman" w:hAnsi="Times New Roman" w:cs="Times New Roman"/>
-          <w:i/>
-        </w:rPr>
-        <w:t>Fig. S1</w:t>
-      </w:r>
-      <w:r>
-        <w:rPr>
-          <w:rFonts w:ascii="Times New Roman" w:hAnsi="Times New Roman" w:cs="Times New Roman"/>
-        </w:rPr>
-        <w:t xml:space="preserve">). In Events 1 and 2 (Fall season), NoV GI was below qPCR detection limits for all samples (RS, AS, and EF). </w:t>
-      </w:r>
-      <w:r>
-        <w:rPr>
-          <w:rFonts w:ascii="Times New Roman" w:hAnsi="Times New Roman" w:cs="Times New Roman"/>
-        </w:rPr>
-        <w:t>In addition,</w:t>
-      </w:r>
-      <w:r>
-        <w:rPr>
-          <w:rFonts w:ascii="Times New Roman" w:hAnsi="Times New Roman" w:cs="Times New Roman"/>
-        </w:rPr>
-        <w:t xml:space="preserve"> NoV GII GCNs for all samples collected in Event 2 and AS samples in Events 3 and 4 (Winter season)</w:t>
-      </w:r>
-      <w:r>
-        <w:rPr>
-          <w:rFonts w:ascii="Times New Roman" w:hAnsi="Times New Roman" w:cs="Times New Roman"/>
-        </w:rPr>
-        <w:t xml:space="preserve"> were also below the detection limits</w:t>
-      </w:r>
-      <w:r>
-        <w:rPr>
-          <w:rFonts w:ascii="Times New Roman" w:hAnsi="Times New Roman" w:cs="Times New Roman"/>
-        </w:rPr>
-        <w:t>. Among the quantifiable samples, statistically significant GCN differences in terms of volume/mass and biomass were calculated for the pairs of AS-EF (p-values were 4.483 x 10</w:t>
-      </w:r>
-      <w:r>
-        <w:rPr>
-          <w:rFonts w:ascii="Times New Roman" w:hAnsi="Times New Roman" w:cs="Times New Roman"/>
-          <w:vertAlign w:val="superscript"/>
-        </w:rPr>
-        <w:t>-6</w:t>
-      </w:r>
-      <w:r>
-        <w:rPr>
-          <w:rFonts w:ascii="Times New Roman" w:hAnsi="Times New Roman" w:cs="Times New Roman"/>
-        </w:rPr>
-        <w:t xml:space="preserve"> and 3.226 x 10</w:t>
-      </w:r>
-      <w:r>
-        <w:rPr>
-          <w:rFonts w:ascii="Times New Roman" w:hAnsi="Times New Roman" w:cs="Times New Roman"/>
-          <w:vertAlign w:val="superscript"/>
-        </w:rPr>
-        <w:t>-7</w:t>
-      </w:r>
-      <w:r>
-        <w:rPr>
-          <w:rFonts w:ascii="Times New Roman" w:hAnsi="Times New Roman" w:cs="Times New Roman"/>
-          <w:vertAlign w:val="subscript"/>
-        </w:rPr>
-        <w:t xml:space="preserve">, </w:t>
-      </w:r>
-      <w:r>
-        <w:rPr>
-          <w:rFonts w:ascii="Times New Roman" w:hAnsi="Times New Roman" w:cs="Times New Roman"/>
-        </w:rPr>
-        <w:t>respectively), AS-RS (1.658 x 10</w:t>
-      </w:r>
-      <w:r>
-        <w:rPr>
-          <w:rFonts w:ascii="Times New Roman" w:hAnsi="Times New Roman" w:cs="Times New Roman"/>
-          <w:vertAlign w:val="superscript"/>
-        </w:rPr>
-        <w:t>-6</w:t>
-      </w:r>
-      <w:r>
-        <w:rPr>
-          <w:rFonts w:ascii="Times New Roman" w:hAnsi="Times New Roman" w:cs="Times New Roman"/>
-        </w:rPr>
-        <w:t>, 1.091 x 10</w:t>
-      </w:r>
-      <w:r>
-        <w:rPr>
-          <w:rFonts w:ascii="Times New Roman" w:hAnsi="Times New Roman" w:cs="Times New Roman"/>
-          <w:vertAlign w:val="superscript"/>
-        </w:rPr>
-        <w:t>-5</w:t>
-      </w:r>
-      <w:r>
-        <w:rPr>
-          <w:rFonts w:ascii="Times New Roman" w:hAnsi="Times New Roman" w:cs="Times New Roman"/>
-        </w:rPr>
-        <w:t>), and AS-SC (1.481 x 10</w:t>
-      </w:r>
-      <w:r>
-        <w:rPr>
-          <w:rFonts w:ascii="Times New Roman" w:hAnsi="Times New Roman" w:cs="Times New Roman"/>
-          <w:vertAlign w:val="superscript"/>
-        </w:rPr>
-        <w:t>-9</w:t>
-      </w:r>
-      <w:r>
-        <w:rPr>
-          <w:rFonts w:ascii="Times New Roman" w:hAnsi="Times New Roman" w:cs="Times New Roman"/>
-        </w:rPr>
-        <w:t>, 4.083 x 10</w:t>
-      </w:r>
-      <w:r>
-        <w:rPr>
-          <w:rFonts w:ascii="Times New Roman" w:hAnsi="Times New Roman" w:cs="Times New Roman"/>
-          <w:vertAlign w:val="superscript"/>
-        </w:rPr>
-        <w:t>-7</w:t>
-      </w:r>
-      <w:r>
-        <w:rPr>
-          <w:rFonts w:ascii="Times New Roman" w:hAnsi="Times New Roman" w:cs="Times New Roman"/>
-        </w:rPr>
-        <w:t xml:space="preserve">). No significant differences were detected among treatments for </w:t>
-      </w:r>
-      <w:r>
-        <w:rPr>
-          <w:rFonts w:ascii="Times New Roman" w:hAnsi="Times New Roman" w:cs="Times New Roman"/>
-        </w:rPr>
-        <w:t xml:space="preserve">GCNs </w:t>
-      </w:r>
-      <w:r>
-        <w:rPr>
-          <w:rFonts w:ascii="Times New Roman" w:hAnsi="Times New Roman" w:cs="Times New Roman"/>
-        </w:rPr>
-        <w:t>of NoV GI. There was no significant difference between the mean gene copies of NoV GII in the RS and EF samples in terms of volume (p-value = 0.7377), but the difference was significant in terms of biomass (p-value = 0.04905).  The corresponding quantities of all the other sample pairs were statistically significant when looking at both the volume/mass and biomass perspectives, with p-values ranging from 1.304 x 10</w:t>
-      </w:r>
-      <w:r>
-        <w:rPr>
-          <w:rFonts w:ascii="Times New Roman" w:hAnsi="Times New Roman" w:cs="Times New Roman"/>
-          <w:vertAlign w:val="superscript"/>
-        </w:rPr>
-        <w:t>-8</w:t>
-      </w:r>
-      <w:r>
-        <w:rPr>
-          <w:rFonts w:ascii="Times New Roman" w:hAnsi="Times New Roman" w:cs="Times New Roman"/>
-        </w:rPr>
-        <w:t xml:space="preserve"> to 0.0046, except for AS-RS GCN difference in terms of biomass (p-value = 0.063</w:t>
-      </w:r>
-      <w:r>
-        <w:rPr>
-          <w:rFonts w:ascii="Times New Roman" w:hAnsi="Times New Roman" w:cs="Times New Roman"/>
-        </w:rPr>
-        <w:t>7</w:t>
-      </w:r>
-      <w:r>
-        <w:rPr>
-          <w:rFonts w:ascii="Times New Roman" w:hAnsi="Times New Roman" w:cs="Times New Roman"/>
-        </w:rPr>
-        <w:t xml:space="preserve">). </w:t>
-      </w:r>
-    </w:p>
-    <w:p>
-      <w:pPr>
-        <w:spacing w:line="480" w:lineRule="auto"/>
-        <w:rPr>
-          <w:rFonts w:ascii="Times New Roman" w:hAnsi="Times New Roman" w:cs="Times New Roman"/>
-        </w:rPr>
-      </w:pPr>
-      <w:r>
-        <w:rPr>
-          <w:rFonts w:ascii="Times New Roman" w:hAnsi="Times New Roman" w:cs="Times New Roman"/>
-        </w:rPr>
-        <w:t>RoV gene copies across the various wastewater treatment stages from Event 1 to 4</w:t>
-      </w:r>
-      <w:r>
-        <w:rPr>
-          <w:rFonts w:ascii="Times New Roman" w:hAnsi="Times New Roman" w:cs="Times New Roman"/>
-        </w:rPr>
-        <w:t xml:space="preserve"> were also examined</w:t>
-      </w:r>
-      <w:r>
-        <w:rPr>
-          <w:rFonts w:ascii="Times New Roman" w:hAnsi="Times New Roman" w:cs="Times New Roman"/>
-        </w:rPr>
-        <w:t>. The boxplots illustrating these results in terms of both sample and biomass can be found in the Supplementary Materials (</w:t>
-      </w:r>
-      <w:r>
-        <w:rPr>
-          <w:rFonts w:ascii="Times New Roman" w:hAnsi="Times New Roman" w:cs="Times New Roman"/>
-          <w:i/>
-        </w:rPr>
-        <w:t>Fig. S2</w:t>
-      </w:r>
-      <w:r>
-        <w:rPr>
-          <w:rFonts w:ascii="Times New Roman" w:hAnsi="Times New Roman" w:cs="Times New Roman"/>
-        </w:rPr>
-        <w:t>). RoV GCNs were below detection limit for all samples collected in Events 1 and 2. Looking at the EF-SC pair, the mean GCNs differed significantly in terms of volume/mass (p-value = 2.649 x 10</w:t>
-      </w:r>
-      <w:r>
-        <w:rPr>
-          <w:rFonts w:ascii="Times New Roman" w:hAnsi="Times New Roman" w:cs="Times New Roman"/>
-          <w:vertAlign w:val="superscript"/>
-        </w:rPr>
-        <w:t>-7</w:t>
-      </w:r>
-      <w:r>
-        <w:rPr>
-          <w:rFonts w:ascii="Times New Roman" w:hAnsi="Times New Roman" w:cs="Times New Roman"/>
-        </w:rPr>
-        <w:t xml:space="preserve">) but not biomass (p-value = 0.4298). No significant GCN differences could be detected between RS and AS samples in terms </w:t>
-      </w:r>
-      <w:r>
-        <w:rPr>
-          <w:rFonts w:ascii="Times New Roman" w:hAnsi="Times New Roman" w:cs="Times New Roman"/>
-        </w:rPr>
-        <w:lastRenderedPageBreak/>
-        <w:t>of both volume (p-value = 0.4155) and biomass (p-value = 0.6662). The equivalent magnitudes for the remaining pairs per volume/mass and per biomass were statistically significant, with p-values being between 7.907 x 10</w:t>
+        <w:t>0.4298). No significant GCN differences could be detected between RS and AS samples in terms of both volume (p-value = 0.4155) and biomass (p-value = 0.6662). The equivalent magnitudes for the remaining pairs per volume/mass and per biomass were statistically significant, with p-values being between 7.907 x 10</w:t>
       </w:r>
       <w:r>
         <w:rPr>
@@ -3208,14 +3214,14 @@
         <w:rPr>
           <w:rFonts w:ascii="Times New Roman" w:hAnsi="Times New Roman" w:cs="Times New Roman"/>
         </w:rPr>
-        <w:t xml:space="preserve">-N, and TS (rho ranging between -1.000 and -0.8000) (p-value &lt; 0.005). PC2 explained 31.9% of the </w:t>
+        <w:t xml:space="preserve">-N, </w:t>
       </w:r>
       <w:r>
         <w:rPr>
           <w:rFonts w:ascii="Times New Roman" w:hAnsi="Times New Roman" w:cs="Times New Roman"/>
         </w:rPr>
         <w:lastRenderedPageBreak/>
-        <w:t xml:space="preserve">variance between sampling events and showed a strong contribution from crAssphage, </w:t>
+        <w:t xml:space="preserve">and TS (rho ranging between -1.000 and -0.8000) (p-value &lt; 0.005). PC2 explained 31.9% of the variance between sampling events and showed a strong contribution from crAssphage, </w:t>
       </w:r>
       <w:r>
         <w:rPr>
@@ -3470,7 +3476,14 @@
         <w:rPr>
           <w:rFonts w:ascii="Times New Roman" w:hAnsi="Times New Roman" w:cs="Times New Roman"/>
         </w:rPr>
-        <w:t xml:space="preserve">When compared to other environmental matrices such as surface water samples, recovery efficiency is higher using ultrafiltration (tangential flow filtration) (32.6%±11.81%) and skimmed milk flocculation (42.64%± 15.12%) (Francis and Uyaguari, unpublished results). Samples with high </w:t>
+        <w:t xml:space="preserve">When compared to other environmental matrices such as surface water samples, recovery efficiency is higher using ultrafiltration (tangential flow filtration) (32.6%±11.81%) and skimmed milk flocculation </w:t>
+      </w:r>
+      <w:r>
+        <w:rPr>
+          <w:rFonts w:ascii="Times New Roman" w:hAnsi="Times New Roman" w:cs="Times New Roman"/>
+        </w:rPr>
+        <w:lastRenderedPageBreak/>
+        <w:t xml:space="preserve">(42.64%± 15.12%) (Francis and Uyaguari, unpublished results). Samples with high </w:t>
       </w:r>
       <w:r>
         <w:rPr>
@@ -3482,7 +3495,6 @@
         <w:rPr>
           <w:rFonts w:ascii="Times New Roman" w:hAnsi="Times New Roman" w:cs="Times New Roman"/>
         </w:rPr>
-        <w:lastRenderedPageBreak/>
         <w:t>of particles or suspended solids tend to saturate filters and impact the recovery of viral particles (Aslan</w:t>
       </w:r>
       <w:r>
@@ -3796,7 +3808,15 @@
           <w:rFonts w:ascii="Times New Roman" w:hAnsi="Times New Roman" w:cs="Times New Roman"/>
           <w:i/>
         </w:rPr>
-        <w:t>Fig. 5</w:t>
+        <w:t xml:space="preserve">Fig. </w:t>
+      </w:r>
+      <w:r>
+        <w:rPr>
+          <w:rFonts w:ascii="Times New Roman" w:hAnsi="Times New Roman" w:cs="Times New Roman"/>
+          <w:i/>
+        </w:rPr>
+        <w:lastRenderedPageBreak/>
+        <w:t>5</w:t>
       </w:r>
       <w:r>
         <w:rPr>
@@ -3814,14 +3834,7 @@
         <w:rPr>
           <w:rFonts w:ascii="Times New Roman" w:hAnsi="Times New Roman" w:cs="Times New Roman"/>
         </w:rPr>
-        <w:t xml:space="preserve">data points representing Event 1, indicating a </w:t>
-      </w:r>
-      <w:r>
-        <w:rPr>
-          <w:rFonts w:ascii="Times New Roman" w:hAnsi="Times New Roman" w:cs="Times New Roman"/>
-        </w:rPr>
-        <w:lastRenderedPageBreak/>
-        <w:t>possible relationship. Precipitation was also found to have positive correlations with grab flow (rho = 0.7746) and raw flow (rho = 0.7746) (</w:t>
+        <w:t>data points representing Event 1, indicating a possible relationship. Precipitation was also found to have positive correlations with grab flow (rho = 0.7746) and raw flow (rho = 0.7746) (</w:t>
       </w:r>
       <w:r>
         <w:rPr>
@@ -3939,7 +3952,82 @@
         <w:rPr>
           <w:rFonts w:ascii="Times New Roman" w:hAnsi="Times New Roman" w:cs="Times New Roman"/>
         </w:rPr>
-        <w:t xml:space="preserve"> marker. </w:t>
+        <w:t xml:space="preserve"> marker.</w:t>
+      </w:r>
+      <w:r>
+        <w:rPr>
+          <w:rFonts w:ascii="Times New Roman" w:hAnsi="Times New Roman" w:cs="Times New Roman"/>
+        </w:rPr>
+        <w:t xml:space="preserve"> Similar studies have reported </w:t>
+      </w:r>
+      <w:r>
+        <w:rPr>
+          <w:rFonts w:ascii="Times New Roman" w:hAnsi="Times New Roman" w:cs="Times New Roman"/>
+          <w:i/>
+          <w:iCs/>
+        </w:rPr>
+        <w:t xml:space="preserve">uidA </w:t>
+      </w:r>
+      <w:r>
+        <w:rPr>
+          <w:rFonts w:ascii="Times New Roman" w:hAnsi="Times New Roman" w:cs="Times New Roman"/>
+        </w:rPr>
+        <w:t>in RS at copy numbers nearly 10</w:t>
+      </w:r>
+      <w:r>
+        <w:rPr>
+          <w:rFonts w:ascii="Times New Roman" w:hAnsi="Times New Roman" w:cs="Times New Roman"/>
+          <w:vertAlign w:val="superscript"/>
+        </w:rPr>
+        <w:t>4</w:t>
+      </w:r>
+      <w:r>
+        <w:rPr>
+          <w:rFonts w:ascii="Times New Roman" w:hAnsi="Times New Roman" w:cs="Times New Roman"/>
+        </w:rPr>
+        <w:t xml:space="preserve"> times that in this report</w:t>
+      </w:r>
+      <w:r>
+        <w:rPr>
+          <w:rFonts w:ascii="Times New Roman" w:hAnsi="Times New Roman" w:cs="Times New Roman"/>
+        </w:rPr>
+        <w:t xml:space="preserve"> </w:t>
+      </w:r>
+      <w:r>
+        <w:rPr>
+          <w:rFonts w:ascii="Times New Roman" w:hAnsi="Times New Roman" w:cs="Times New Roman"/>
+          <w:noProof/>
+          <w:lang w:val="en-CA"/>
+        </w:rPr>
+        <w:t>(Jikumaru, et al., 2020</w:t>
+      </w:r>
+      <w:r>
+        <w:rPr>
+          <w:rFonts w:ascii="Times New Roman" w:hAnsi="Times New Roman" w:cs="Times New Roman"/>
+          <w:noProof/>
+          <w:lang w:val="en-CA"/>
+        </w:rPr>
+        <w:t xml:space="preserve">; </w:t>
+      </w:r>
+      <w:r>
+        <w:rPr>
+          <w:rFonts w:ascii="Times New Roman" w:hAnsi="Times New Roman" w:cs="Times New Roman"/>
+          <w:noProof/>
+          <w:lang w:val="en-CA"/>
+        </w:rPr>
+        <w:t>Mbanga, Abia, Amoako, &amp; Essack, 2020)</w:t>
+      </w:r>
+      <w:r>
+        <w:rPr>
+          <w:rFonts w:ascii="Times New Roman" w:hAnsi="Times New Roman" w:cs="Times New Roman"/>
+        </w:rPr>
+        <w:t xml:space="preserve">. </w:t>
+      </w:r>
+      <w:r>
+        <w:rPr>
+          <w:rFonts w:ascii="Times New Roman" w:hAnsi="Times New Roman" w:cs="Times New Roman"/>
+        </w:rPr>
+        <w:t>This indicates the possibility of much having been lost during the sample treatment process.</w:t>
       </w:r>
     </w:p>
     <w:p>
@@ -4019,7 +4107,14 @@
         <w:rPr>
           <w:rFonts w:ascii="Times New Roman" w:hAnsi="Times New Roman" w:cs="Times New Roman"/>
         </w:rPr>
-        <w:t xml:space="preserve">). Meanwhile, plant viruses such as PMMV remain more stable (in terms of biomass) during these digestion processes (Jumat, et al., 2017). </w:t>
+        <w:t xml:space="preserve">). Meanwhile, plant viruses such as PMMV remain more stable (in terms of </w:t>
+      </w:r>
+      <w:r>
+        <w:rPr>
+          <w:rFonts w:ascii="Times New Roman" w:hAnsi="Times New Roman" w:cs="Times New Roman"/>
+        </w:rPr>
+        <w:lastRenderedPageBreak/>
+        <w:t xml:space="preserve">biomass) during these digestion processes (Jumat, et al., 2017). </w:t>
       </w:r>
     </w:p>
     <w:p>
@@ -4047,14 +4142,7 @@
         <w:rPr>
           <w:rFonts w:ascii="Times New Roman" w:hAnsi="Times New Roman" w:cs="Times New Roman"/>
         </w:rPr>
-        <w:t xml:space="preserve">) may indicate a higher </w:t>
-      </w:r>
-      <w:r>
-        <w:rPr>
-          <w:rFonts w:ascii="Times New Roman" w:hAnsi="Times New Roman" w:cs="Times New Roman"/>
-        </w:rPr>
-        <w:lastRenderedPageBreak/>
-        <w:t xml:space="preserve">risk of transmission during cold seasons (Atabakhsh et al. 2020), since a greater presence of RoV in EF </w:t>
+        <w:t xml:space="preserve">) may indicate a higher risk of transmission during cold seasons (Atabakhsh et al. 2020), since a greater presence of RoV in EF </w:t>
       </w:r>
       <w:r>
         <w:rPr>
@@ -4247,7 +4335,14 @@
         <w:rPr>
           <w:rFonts w:ascii="Times New Roman" w:hAnsi="Times New Roman" w:cs="Times New Roman"/>
         </w:rPr>
-        <w:t>The gene copies of NoV GI and GII were below the detection limit in many of the AS samples (in terms of both volume and biomass), but still relatively abundant in the EF (</w:t>
+        <w:t xml:space="preserve">The gene copies of NoV GI and GII were below the detection limit in many of the AS samples </w:t>
+      </w:r>
+      <w:r>
+        <w:rPr>
+          <w:rFonts w:ascii="Times New Roman" w:hAnsi="Times New Roman" w:cs="Times New Roman"/>
+        </w:rPr>
+        <w:lastRenderedPageBreak/>
+        <w:t>(in terms of both volume and biomass), but still relatively abundant in the EF (</w:t>
       </w:r>
       <w:r>
         <w:rPr>
@@ -4308,14 +4403,7 @@
         <w:rPr>
           <w:rFonts w:ascii="Times New Roman" w:hAnsi="Times New Roman" w:cs="Times New Roman"/>
         </w:rPr>
-        <w:t xml:space="preserve"> the observation that these </w:t>
-      </w:r>
-      <w:r>
-        <w:rPr>
-          <w:rFonts w:ascii="Times New Roman" w:hAnsi="Times New Roman" w:cs="Times New Roman"/>
-        </w:rPr>
-        <w:lastRenderedPageBreak/>
-        <w:t xml:space="preserve">viruses were found in abundance in SC samples, another contributing factor could be limitations in the sample collection process, which might not have adequately retrieved the slurry part of the sludge where the viruses </w:t>
+        <w:t xml:space="preserve"> the observation that these viruses were found in abundance in SC samples, another contributing factor could be limitations in the sample collection process, which might not have adequately retrieved the slurry part of the sludge where the viruses </w:t>
       </w:r>
       <w:r>
         <w:rPr>
@@ -4414,7 +4502,14 @@
         <w:rPr>
           <w:rFonts w:ascii="Times New Roman" w:hAnsi="Times New Roman" w:cs="Times New Roman"/>
         </w:rPr>
-        <w:t xml:space="preserve"> where there was no detection of AstV in any of the wastewater treatment stages across all events. These results may be due to seasonal variability (Pérez</w:t>
+        <w:t xml:space="preserve"> where there was no detection of AstV in any of the wastewater treatment stages across all events. These results may be due to seasonal </w:t>
+      </w:r>
+      <w:r>
+        <w:rPr>
+          <w:rFonts w:ascii="Times New Roman" w:hAnsi="Times New Roman" w:cs="Times New Roman"/>
+        </w:rPr>
+        <w:lastRenderedPageBreak/>
+        <w:t>variability (Pérez</w:t>
       </w:r>
       <w:r>
         <w:rPr>
@@ -4472,249 +4567,249 @@
         <w:rPr>
           <w:rFonts w:ascii="Times New Roman" w:hAnsi="Times New Roman" w:cs="Times New Roman"/>
         </w:rPr>
-        <w:t xml:space="preserve">) were conducted for EF samples to investigate potential connections between various physical, chemical, and </w:t>
+        <w:t xml:space="preserve">) were conducted for EF samples to investigate potential connections between various physical, chemical, and biological parameters. PCA revealed that samples collected </w:t>
+      </w:r>
+      <w:r>
+        <w:rPr>
+          <w:rFonts w:ascii="Times New Roman" w:hAnsi="Times New Roman" w:cs="Times New Roman"/>
+        </w:rPr>
+        <w:t>during</w:t>
+      </w:r>
+      <w:r>
+        <w:rPr>
+          <w:rFonts w:ascii="Times New Roman" w:hAnsi="Times New Roman" w:cs="Times New Roman"/>
+        </w:rPr>
+        <w:t xml:space="preserve"> different events from October to February were distinct from one another</w:t>
+      </w:r>
+      <w:r>
+        <w:rPr>
+          <w:rFonts w:ascii="Times New Roman" w:hAnsi="Times New Roman" w:cs="Times New Roman"/>
+        </w:rPr>
+        <w:t xml:space="preserve">, which </w:t>
+      </w:r>
+      <w:r>
+        <w:rPr>
+          <w:rFonts w:ascii="Times New Roman" w:hAnsi="Times New Roman" w:cs="Times New Roman"/>
+        </w:rPr>
+        <w:t xml:space="preserve">could indicate a seasonal variation in wastewater, at least in effluents. </w:t>
+      </w:r>
+      <w:r>
+        <w:rPr>
+          <w:rFonts w:ascii="Times New Roman" w:hAnsi="Times New Roman" w:cs="Times New Roman"/>
+        </w:rPr>
+        <w:t>Again, a more extended longitudinal study would result in a higher resolution into this matter. Nevertheless, t</w:t>
+      </w:r>
+      <w:r>
+        <w:rPr>
+          <w:rFonts w:ascii="Times New Roman" w:hAnsi="Times New Roman" w:cs="Times New Roman"/>
+        </w:rPr>
+        <w:t>h</w:t>
+      </w:r>
+      <w:r>
+        <w:rPr>
+          <w:rFonts w:ascii="Times New Roman" w:hAnsi="Times New Roman" w:cs="Times New Roman"/>
+        </w:rPr>
+        <w:t>is</w:t>
+      </w:r>
+      <w:r>
+        <w:rPr>
+          <w:rFonts w:ascii="Times New Roman" w:hAnsi="Times New Roman" w:cs="Times New Roman"/>
+        </w:rPr>
+        <w:t xml:space="preserve"> </w:t>
+      </w:r>
+      <w:r>
+        <w:rPr>
+          <w:rFonts w:ascii="Times New Roman" w:hAnsi="Times New Roman" w:cs="Times New Roman"/>
+        </w:rPr>
+        <w:t xml:space="preserve">outcome </w:t>
+      </w:r>
+      <w:r>
+        <w:rPr>
+          <w:rFonts w:ascii="Times New Roman" w:hAnsi="Times New Roman" w:cs="Times New Roman"/>
+        </w:rPr>
+        <w:t>is consistent with previous literature (Comber</w:t>
+      </w:r>
+      <w:r>
+        <w:rPr>
+          <w:rFonts w:ascii="Times New Roman" w:hAnsi="Times New Roman" w:cs="Times New Roman"/>
+        </w:rPr>
+        <w:t xml:space="preserve"> et al., </w:t>
+      </w:r>
+      <w:r>
+        <w:rPr>
+          <w:rFonts w:ascii="Times New Roman" w:hAnsi="Times New Roman" w:cs="Times New Roman"/>
+        </w:rPr>
+        <w:t>2020). Organic chemical parameters such as COD, cBOD, BOD, and TOC were notable positive contributors to PC1, while mean temperature, grab filtered UVT, NO</w:t>
+      </w:r>
+      <w:r>
+        <w:rPr>
+          <w:rFonts w:ascii="Times New Roman" w:hAnsi="Times New Roman" w:cs="Times New Roman"/>
+          <w:vertAlign w:val="subscript"/>
+        </w:rPr>
+        <w:t>x</w:t>
+      </w:r>
+      <w:r>
+        <w:rPr>
+          <w:rFonts w:ascii="Times New Roman" w:hAnsi="Times New Roman" w:cs="Times New Roman"/>
+        </w:rPr>
+        <w:t xml:space="preserve">-N, and TS most negatively contributed to PC1. These observations were validated by subsequent Spearman’s rank correlation analysis showing statistically significant coefficients. Grab filtered UVT being inversely correlated with COD, cBOD, BOD, and TOC is consistent with the widespread use of UV radiation to regulate microbial growth in a variety of medium, including water (Raeiszadeh &amp; Adeli, 2020). Furthermore, it had been suggested that UV is an important influence to the survival of pathogens in wastewater environments, especially in cold weather conditions, such as those found in Manitoba during the surveying period (Murphy, 2017). </w:t>
+      </w:r>
+      <w:r>
+        <w:rPr>
+          <w:rFonts w:ascii="Times New Roman" w:hAnsi="Times New Roman" w:cs="Times New Roman"/>
+        </w:rPr>
+        <w:t>The NESTP uses UV</w:t>
+      </w:r>
+      <w:r>
+        <w:rPr>
+          <w:rFonts w:ascii="Times New Roman" w:hAnsi="Times New Roman" w:cs="Times New Roman"/>
+        </w:rPr>
+        <w:t xml:space="preserve"> </w:t>
+      </w:r>
+      <w:r>
+        <w:rPr>
+          <w:rFonts w:ascii="Times New Roman" w:hAnsi="Times New Roman" w:cs="Times New Roman"/>
+        </w:rPr>
+        <w:t>disinfect</w:t>
+      </w:r>
+      <w:r>
+        <w:rPr>
+          <w:rFonts w:ascii="Times New Roman" w:hAnsi="Times New Roman" w:cs="Times New Roman"/>
+        </w:rPr>
+        <w:t>ion</w:t>
+      </w:r>
+      <w:r>
+        <w:rPr>
+          <w:rFonts w:ascii="Times New Roman" w:hAnsi="Times New Roman" w:cs="Times New Roman"/>
+        </w:rPr>
+        <w:t xml:space="preserve">. Further studies are needed to evaluate the survival of enteric viruses </w:t>
+      </w:r>
+      <w:r>
+        <w:rPr>
+          <w:rFonts w:ascii="Times New Roman" w:hAnsi="Times New Roman" w:cs="Times New Roman"/>
+        </w:rPr>
+        <w:t xml:space="preserve">in these reservoirs by </w:t>
+      </w:r>
+      <w:r>
+        <w:rPr>
+          <w:rFonts w:ascii="Times New Roman" w:hAnsi="Times New Roman" w:cs="Times New Roman"/>
+        </w:rPr>
+        <w:t xml:space="preserve">using modification to the biological treatment and/or the disinfection process. </w:t>
+      </w:r>
+      <w:r>
+        <w:rPr>
+          <w:rFonts w:ascii="Times New Roman" w:hAnsi="Times New Roman" w:cs="Times New Roman"/>
+        </w:rPr>
+        <w:t>S</w:t>
+      </w:r>
+      <w:r>
+        <w:rPr>
+          <w:rFonts w:ascii="Times New Roman" w:hAnsi="Times New Roman" w:cs="Times New Roman"/>
+        </w:rPr>
+        <w:t xml:space="preserve">ome of these modifications include </w:t>
+      </w:r>
+      <w:r>
+        <w:rPr>
+          <w:rFonts w:ascii="Times New Roman" w:hAnsi="Times New Roman" w:cs="Times New Roman"/>
+        </w:rPr>
+        <w:t xml:space="preserve">fixed bed reactors (Sizirici &amp; </w:t>
+      </w:r>
+      <w:r>
+        <w:rPr>
+          <w:rFonts w:ascii="Times New Roman" w:hAnsi="Times New Roman" w:cs="Times New Roman"/>
+        </w:rPr>
+        <w:t>Yi</w:t>
+      </w:r>
+      <w:r>
+        <w:rPr>
+          <w:rFonts w:ascii="Times New Roman" w:hAnsi="Times New Roman" w:cs="Times New Roman"/>
+        </w:rPr>
+        <w:t>ldiz, 2020)</w:t>
+      </w:r>
+      <w:r>
+        <w:rPr>
+          <w:rFonts w:ascii="Times New Roman" w:hAnsi="Times New Roman" w:cs="Times New Roman"/>
+        </w:rPr>
+        <w:t xml:space="preserve">, </w:t>
+      </w:r>
+      <w:r>
+        <w:rPr>
+          <w:rFonts w:ascii="Times New Roman" w:hAnsi="Times New Roman" w:cs="Times New Roman"/>
+        </w:rPr>
+        <w:t>biofilm systems such as membrane bioreactor</w:t>
+      </w:r>
+      <w:r>
+        <w:rPr>
+          <w:rFonts w:ascii="Times New Roman" w:hAnsi="Times New Roman" w:cs="Times New Roman"/>
+        </w:rPr>
+        <w:t>s</w:t>
+      </w:r>
+      <w:r>
+        <w:rPr>
+          <w:rFonts w:ascii="Times New Roman" w:hAnsi="Times New Roman" w:cs="Times New Roman"/>
+        </w:rPr>
+        <w:t>, biofilter</w:t>
+      </w:r>
+      <w:r>
+        <w:rPr>
+          <w:rFonts w:ascii="Times New Roman" w:hAnsi="Times New Roman" w:cs="Times New Roman"/>
+        </w:rPr>
+        <w:t>s</w:t>
+      </w:r>
+      <w:r>
+        <w:rPr>
+          <w:rFonts w:ascii="Times New Roman" w:hAnsi="Times New Roman" w:cs="Times New Roman"/>
+        </w:rPr>
+        <w:t>, biofiltration</w:t>
+      </w:r>
+      <w:r>
+        <w:rPr>
+          <w:rFonts w:ascii="Times New Roman" w:hAnsi="Times New Roman" w:cs="Times New Roman"/>
+        </w:rPr>
+        <w:t xml:space="preserve">, </w:t>
+      </w:r>
+      <w:r>
+        <w:rPr>
+          <w:rFonts w:ascii="Times New Roman" w:hAnsi="Times New Roman" w:cs="Times New Roman"/>
+        </w:rPr>
+        <w:t>and carriers</w:t>
+      </w:r>
+      <w:r>
+        <w:rPr>
+          <w:rFonts w:ascii="Times New Roman" w:hAnsi="Times New Roman" w:cs="Times New Roman"/>
+        </w:rPr>
+        <w:t xml:space="preserve"> </w:t>
+      </w:r>
+      <w:r>
+        <w:rPr>
+          <w:rFonts w:ascii="Times New Roman" w:hAnsi="Times New Roman" w:cs="Times New Roman"/>
+        </w:rPr>
+        <w:t>(Zhao et al., 201</w:t>
+      </w:r>
+      <w:r>
+        <w:rPr>
+          <w:rFonts w:ascii="Times New Roman" w:hAnsi="Times New Roman" w:cs="Times New Roman"/>
+        </w:rPr>
+        <w:t>9</w:t>
+      </w:r>
+      <w:r>
+        <w:rPr>
+          <w:rFonts w:ascii="Times New Roman" w:hAnsi="Times New Roman" w:cs="Times New Roman"/>
+        </w:rPr>
+        <w:t>)</w:t>
+      </w:r>
+      <w:r>
+        <w:rPr>
+          <w:rFonts w:ascii="Times New Roman" w:hAnsi="Times New Roman" w:cs="Times New Roman"/>
+        </w:rPr>
+        <w:t xml:space="preserve">. Other disinfection processes include the use of chlorine (liquid sodium hypochlorite </w:t>
       </w:r>
       <w:r>
         <w:rPr>
           <w:rFonts w:ascii="Times New Roman" w:hAnsi="Times New Roman" w:cs="Times New Roman"/>
         </w:rPr>
         <w:lastRenderedPageBreak/>
-        <w:t xml:space="preserve">biological parameters. PCA revealed that samples collected </w:t>
-      </w:r>
-      <w:r>
-        <w:rPr>
-          <w:rFonts w:ascii="Times New Roman" w:hAnsi="Times New Roman" w:cs="Times New Roman"/>
-        </w:rPr>
-        <w:t>during</w:t>
-      </w:r>
-      <w:r>
-        <w:rPr>
-          <w:rFonts w:ascii="Times New Roman" w:hAnsi="Times New Roman" w:cs="Times New Roman"/>
-        </w:rPr>
-        <w:t xml:space="preserve"> different events from October to February were distinct from one another</w:t>
-      </w:r>
-      <w:r>
-        <w:rPr>
-          <w:rFonts w:ascii="Times New Roman" w:hAnsi="Times New Roman" w:cs="Times New Roman"/>
-        </w:rPr>
-        <w:t xml:space="preserve">, which </w:t>
-      </w:r>
-      <w:r>
-        <w:rPr>
-          <w:rFonts w:ascii="Times New Roman" w:hAnsi="Times New Roman" w:cs="Times New Roman"/>
-        </w:rPr>
-        <w:t xml:space="preserve">could indicate a seasonal variation in wastewater, at least in effluents. </w:t>
-      </w:r>
-      <w:r>
-        <w:rPr>
-          <w:rFonts w:ascii="Times New Roman" w:hAnsi="Times New Roman" w:cs="Times New Roman"/>
-        </w:rPr>
-        <w:t>Again, a more extended longitudinal study would result in a higher resolution into this matter. Nevertheless, t</w:t>
-      </w:r>
-      <w:r>
-        <w:rPr>
-          <w:rFonts w:ascii="Times New Roman" w:hAnsi="Times New Roman" w:cs="Times New Roman"/>
-        </w:rPr>
-        <w:t>h</w:t>
-      </w:r>
-      <w:r>
-        <w:rPr>
-          <w:rFonts w:ascii="Times New Roman" w:hAnsi="Times New Roman" w:cs="Times New Roman"/>
-        </w:rPr>
-        <w:t>is</w:t>
-      </w:r>
-      <w:r>
-        <w:rPr>
-          <w:rFonts w:ascii="Times New Roman" w:hAnsi="Times New Roman" w:cs="Times New Roman"/>
-        </w:rPr>
-        <w:t xml:space="preserve"> </w:t>
-      </w:r>
-      <w:r>
-        <w:rPr>
-          <w:rFonts w:ascii="Times New Roman" w:hAnsi="Times New Roman" w:cs="Times New Roman"/>
-        </w:rPr>
-        <w:t xml:space="preserve">outcome </w:t>
-      </w:r>
-      <w:r>
-        <w:rPr>
-          <w:rFonts w:ascii="Times New Roman" w:hAnsi="Times New Roman" w:cs="Times New Roman"/>
-        </w:rPr>
-        <w:t>is consistent with previous literature (Comber</w:t>
-      </w:r>
-      <w:r>
-        <w:rPr>
-          <w:rFonts w:ascii="Times New Roman" w:hAnsi="Times New Roman" w:cs="Times New Roman"/>
-        </w:rPr>
-        <w:t xml:space="preserve"> et al., </w:t>
-      </w:r>
-      <w:r>
-        <w:rPr>
-          <w:rFonts w:ascii="Times New Roman" w:hAnsi="Times New Roman" w:cs="Times New Roman"/>
-        </w:rPr>
-        <w:t>2020). Organic chemical parameters such as COD, cBOD, BOD, and TOC were notable positive contributors to PC1, while mean temperature, grab filtered UVT, NO</w:t>
-      </w:r>
-      <w:r>
-        <w:rPr>
-          <w:rFonts w:ascii="Times New Roman" w:hAnsi="Times New Roman" w:cs="Times New Roman"/>
-          <w:vertAlign w:val="subscript"/>
-        </w:rPr>
-        <w:t>x</w:t>
-      </w:r>
-      <w:r>
-        <w:rPr>
-          <w:rFonts w:ascii="Times New Roman" w:hAnsi="Times New Roman" w:cs="Times New Roman"/>
-        </w:rPr>
-        <w:t xml:space="preserve">-N, and TS most negatively contributed to PC1. These observations were validated by subsequent Spearman’s rank correlation analysis showing statistically significant coefficients. Grab filtered UVT being inversely correlated with COD, cBOD, BOD, and TOC is consistent with the widespread use of UV radiation to regulate microbial growth in a variety of medium, including water (Raeiszadeh &amp; Adeli, 2020). Furthermore, it had been suggested that UV is an important influence to the survival of pathogens in wastewater environments, especially in cold weather conditions, such as those found in Manitoba during the surveying period (Murphy, 2017). </w:t>
-      </w:r>
-      <w:r>
-        <w:rPr>
-          <w:rFonts w:ascii="Times New Roman" w:hAnsi="Times New Roman" w:cs="Times New Roman"/>
-        </w:rPr>
-        <w:t>The NESTP uses UV</w:t>
-      </w:r>
-      <w:r>
-        <w:rPr>
-          <w:rFonts w:ascii="Times New Roman" w:hAnsi="Times New Roman" w:cs="Times New Roman"/>
-        </w:rPr>
-        <w:t xml:space="preserve"> </w:t>
-      </w:r>
-      <w:r>
-        <w:rPr>
-          <w:rFonts w:ascii="Times New Roman" w:hAnsi="Times New Roman" w:cs="Times New Roman"/>
-        </w:rPr>
-        <w:t>disinfect</w:t>
-      </w:r>
-      <w:r>
-        <w:rPr>
-          <w:rFonts w:ascii="Times New Roman" w:hAnsi="Times New Roman" w:cs="Times New Roman"/>
-        </w:rPr>
-        <w:t>ion</w:t>
-      </w:r>
-      <w:r>
-        <w:rPr>
-          <w:rFonts w:ascii="Times New Roman" w:hAnsi="Times New Roman" w:cs="Times New Roman"/>
-        </w:rPr>
-        <w:t xml:space="preserve">. Further studies are needed to evaluate the survival of enteric viruses </w:t>
-      </w:r>
-      <w:r>
-        <w:rPr>
-          <w:rFonts w:ascii="Times New Roman" w:hAnsi="Times New Roman" w:cs="Times New Roman"/>
-        </w:rPr>
-        <w:t xml:space="preserve">in these reservoirs by </w:t>
-      </w:r>
-      <w:r>
-        <w:rPr>
-          <w:rFonts w:ascii="Times New Roman" w:hAnsi="Times New Roman" w:cs="Times New Roman"/>
-        </w:rPr>
-        <w:t xml:space="preserve">using modification to the biological treatment and/or the disinfection process. </w:t>
-      </w:r>
-      <w:r>
-        <w:rPr>
-          <w:rFonts w:ascii="Times New Roman" w:hAnsi="Times New Roman" w:cs="Times New Roman"/>
-        </w:rPr>
-        <w:t>S</w:t>
-      </w:r>
-      <w:r>
-        <w:rPr>
-          <w:rFonts w:ascii="Times New Roman" w:hAnsi="Times New Roman" w:cs="Times New Roman"/>
-        </w:rPr>
-        <w:t xml:space="preserve">ome of these modifications include </w:t>
-      </w:r>
-      <w:r>
-        <w:rPr>
-          <w:rFonts w:ascii="Times New Roman" w:hAnsi="Times New Roman" w:cs="Times New Roman"/>
-        </w:rPr>
-        <w:t xml:space="preserve">fixed bed reactors (Sizirici &amp; </w:t>
-      </w:r>
-      <w:r>
-        <w:rPr>
-          <w:rFonts w:ascii="Times New Roman" w:hAnsi="Times New Roman" w:cs="Times New Roman"/>
-        </w:rPr>
-        <w:t>Yi</w:t>
-      </w:r>
-      <w:r>
-        <w:rPr>
-          <w:rFonts w:ascii="Times New Roman" w:hAnsi="Times New Roman" w:cs="Times New Roman"/>
-        </w:rPr>
-        <w:t>ldiz, 2020)</w:t>
-      </w:r>
-      <w:r>
-        <w:rPr>
-          <w:rFonts w:ascii="Times New Roman" w:hAnsi="Times New Roman" w:cs="Times New Roman"/>
-        </w:rPr>
-        <w:t xml:space="preserve">, </w:t>
-      </w:r>
-      <w:r>
-        <w:rPr>
-          <w:rFonts w:ascii="Times New Roman" w:hAnsi="Times New Roman" w:cs="Times New Roman"/>
-        </w:rPr>
-        <w:t>biofilm systems such as membrane bioreactor</w:t>
-      </w:r>
-      <w:r>
-        <w:rPr>
-          <w:rFonts w:ascii="Times New Roman" w:hAnsi="Times New Roman" w:cs="Times New Roman"/>
-        </w:rPr>
-        <w:t>s</w:t>
-      </w:r>
-      <w:r>
-        <w:rPr>
-          <w:rFonts w:ascii="Times New Roman" w:hAnsi="Times New Roman" w:cs="Times New Roman"/>
-        </w:rPr>
-        <w:t>, biofilter</w:t>
-      </w:r>
-      <w:r>
-        <w:rPr>
-          <w:rFonts w:ascii="Times New Roman" w:hAnsi="Times New Roman" w:cs="Times New Roman"/>
-        </w:rPr>
-        <w:t>s</w:t>
-      </w:r>
-      <w:r>
-        <w:rPr>
-          <w:rFonts w:ascii="Times New Roman" w:hAnsi="Times New Roman" w:cs="Times New Roman"/>
-        </w:rPr>
-        <w:t>, biofiltration</w:t>
-      </w:r>
-      <w:r>
-        <w:rPr>
-          <w:rFonts w:ascii="Times New Roman" w:hAnsi="Times New Roman" w:cs="Times New Roman"/>
-        </w:rPr>
-        <w:t xml:space="preserve">, </w:t>
-      </w:r>
-      <w:r>
-        <w:rPr>
-          <w:rFonts w:ascii="Times New Roman" w:hAnsi="Times New Roman" w:cs="Times New Roman"/>
-        </w:rPr>
-        <w:t>and carriers</w:t>
-      </w:r>
-      <w:r>
-        <w:rPr>
-          <w:rFonts w:ascii="Times New Roman" w:hAnsi="Times New Roman" w:cs="Times New Roman"/>
-        </w:rPr>
-        <w:t xml:space="preserve"> </w:t>
-      </w:r>
-      <w:r>
-        <w:rPr>
-          <w:rFonts w:ascii="Times New Roman" w:hAnsi="Times New Roman" w:cs="Times New Roman"/>
-        </w:rPr>
-        <w:t>(Zhao et al., 201</w:t>
-      </w:r>
-      <w:r>
-        <w:rPr>
-          <w:rFonts w:ascii="Times New Roman" w:hAnsi="Times New Roman" w:cs="Times New Roman"/>
-        </w:rPr>
-        <w:t>9</w:t>
-      </w:r>
-      <w:r>
-        <w:rPr>
-          <w:rFonts w:ascii="Times New Roman" w:hAnsi="Times New Roman" w:cs="Times New Roman"/>
-        </w:rPr>
-        <w:t>)</w:t>
-      </w:r>
-      <w:r>
-        <w:rPr>
-          <w:rFonts w:ascii="Times New Roman" w:hAnsi="Times New Roman" w:cs="Times New Roman"/>
-        </w:rPr>
-        <w:t>. Other disinfection processes include the use of chlorine (liquid sodium hypochlorite solution, solid calcium hypochlorite) or newer methods such as ozone</w:t>
+        <w:t>solution, solid calcium hypochlorite) or newer methods such as ozone</w:t>
       </w:r>
       <w:r>
         <w:rPr>
@@ -4771,14 +4866,7 @@
         <w:rPr>
           <w:rFonts w:ascii="Times New Roman" w:hAnsi="Times New Roman" w:cs="Times New Roman"/>
         </w:rPr>
-        <w:t xml:space="preserve">. On the other hand, it is also </w:t>
-      </w:r>
-      <w:r>
-        <w:rPr>
-          <w:rFonts w:ascii="Times New Roman" w:hAnsi="Times New Roman" w:cs="Times New Roman"/>
-        </w:rPr>
-        <w:lastRenderedPageBreak/>
-        <w:t xml:space="preserve">possible that the non-enveloped enteric viruses (Corpuz, et al., 2020) studied </w:t>
+        <w:t xml:space="preserve">. On the other hand, it is also possible that the non-enveloped enteric viruses (Corpuz, et al., 2020) studied </w:t>
       </w:r>
       <w:r>
         <w:rPr>
@@ -4932,7 +5020,14 @@
         <w:rPr>
           <w:rFonts w:ascii="Times New Roman" w:hAnsi="Times New Roman" w:cs="Times New Roman"/>
         </w:rPr>
-        <w:t xml:space="preserve">Our study’s primary goal was to identify human enteric viruses with the potential to become alternative indicators of fecal pollution. Towards that end, we propose AdV, crAssphage, and PMMV as more stable viral indicators of water quality due to their quantifiability illustrated in this investigation and </w:t>
+        <w:t xml:space="preserve">Our study’s primary goal was to identify human enteric viruses with the potential to become alternative indicators of fecal pollution. Towards that end, we propose AdV, crAssphage, and </w:t>
+      </w:r>
+      <w:r>
+        <w:rPr>
+          <w:rFonts w:ascii="Times New Roman" w:hAnsi="Times New Roman" w:cs="Times New Roman"/>
+        </w:rPr>
+        <w:lastRenderedPageBreak/>
+        <w:t xml:space="preserve">PMMV as more stable viral indicators of water quality due to their quantifiability illustrated in this investigation and </w:t>
       </w:r>
       <w:r>
         <w:rPr>
@@ -4958,14 +5053,7 @@
         <w:rPr>
           <w:rFonts w:ascii="Times New Roman" w:hAnsi="Times New Roman" w:cs="Times New Roman"/>
         </w:rPr>
-        <w:t xml:space="preserve">Additionally, our study indicated that enteric viruses may have survived the wastewater treatment process and viral-like particles are possibly being released into the aquatic environment. </w:t>
-      </w:r>
-      <w:r>
-        <w:rPr>
-          <w:rFonts w:ascii="Times New Roman" w:hAnsi="Times New Roman" w:cs="Times New Roman"/>
-        </w:rPr>
-        <w:lastRenderedPageBreak/>
-        <w:t xml:space="preserve">Therefore, in addition to such methods as UV radiation (which is currently used </w:t>
+        <w:t xml:space="preserve">Additionally, our study indicated that enteric viruses may have survived the wastewater treatment process and viral-like particles are possibly being released into the aquatic environment. Therefore, in addition to such methods as UV radiation (which is currently used </w:t>
       </w:r>
       <w:r>
         <w:rPr>
@@ -5290,6 +5378,7 @@
           <w:rFonts w:ascii="Times New Roman" w:hAnsi="Times New Roman" w:cs="Times New Roman"/>
           <w:b/>
         </w:rPr>
+        <w:lastRenderedPageBreak/>
         <w:t>NoV:</w:t>
       </w:r>
       <w:r>
@@ -5446,7 +5535,6 @@
           <w:rFonts w:ascii="Times New Roman" w:hAnsi="Times New Roman" w:cs="Times New Roman"/>
           <w:b/>
         </w:rPr>
-        <w:lastRenderedPageBreak/>
         <w:t xml:space="preserve">RS: </w:t>
       </w:r>
       <w:r>
@@ -5767,6 +5855,7 @@
         <w:rPr>
           <w:rFonts w:ascii="Times New Roman" w:hAnsi="Times New Roman" w:cs="Times New Roman"/>
         </w:rPr>
+        <w:lastRenderedPageBreak/>
         <w:t>PJ performed the experiments and reviewed the drafts of the manuscript.</w:t>
       </w:r>
     </w:p>
@@ -5824,7 +5913,6 @@
         <w:rPr>
           <w:rFonts w:ascii="Times New Roman" w:hAnsi="Times New Roman" w:cs="Times New Roman"/>
         </w:rPr>
-        <w:lastRenderedPageBreak/>
         <w:t>All authors read and approved of the final manuscript.</w:t>
       </w:r>
     </w:p>
@@ -8884,7 +8972,6 @@
   <w:style w:type="character" w:default="1" w:styleId="DefaultParagraphFont">
     <w:name w:val="Default Paragraph Font"/>
     <w:uiPriority w:val="1"/>
-    <w:semiHidden/>
     <w:unhideWhenUsed/>
   </w:style>
   <w:style w:type="table" w:default="1" w:styleId="TableNormal">
@@ -9907,13 +9994,101 @@
 </file>
 
 <file path=customXml/item4.xml><?xml version="1.0" encoding="utf-8"?>
-<b:Sources xmlns:b="http://schemas.openxmlformats.org/officeDocument/2006/bibliography" xmlns="http://schemas.openxmlformats.org/officeDocument/2006/bibliography" SelectedStyle="\APASixthEditionOfficeOnline.xsl" StyleName="APA" Version="6"/>
+<go:gDocsCustomXmlDataStorage xmlns:go="http://customooxmlschemas.google.com/" xmlns:r="http://schemas.openxmlformats.org/officeDocument/2006/relationships">
+  <go:docsCustomData xmlns:go="http://customooxmlschemas.google.com/" roundtripDataSignature="AMtx7mgmsn98iIGwz72sNrPpJlkzBq9TLQ==">AMUW2mUIS8LlOXGNAgEqb7rsLK5bUbwZ51RUga2Z8MeIXGmvax8Cqwe2uV6h6l/g5yX31g+V4grS5y1TtPApAZx8XJJF8bM+ezU9/AH9D7++n/ZQZw4ydNZvB5wHN0IreGwirAExk5Hx</go:docsCustomData>
+</go:gDocsCustomXmlDataStorage>
 </file>
 
 <file path=customXml/item5.xml><?xml version="1.0" encoding="utf-8"?>
-<go:gDocsCustomXmlDataStorage xmlns:go="http://customooxmlschemas.google.com/" xmlns:r="http://schemas.openxmlformats.org/officeDocument/2006/relationships">
-  <go:docsCustomData xmlns:go="http://customooxmlschemas.google.com/" roundtripDataSignature="AMtx7mgmsn98iIGwz72sNrPpJlkzBq9TLQ==">AMUW2mUIS8LlOXGNAgEqb7rsLK5bUbwZ51RUga2Z8MeIXGmvax8Cqwe2uV6h6l/g5yX31g+V4grS5y1TtPApAZx8XJJF8bM+ezU9/AH9D7++n/ZQZw4ydNZvB5wHN0IreGwirAExk5Hx</go:docsCustomData>
-</go:gDocsCustomXmlDataStorage>
+<b:Sources xmlns:b="http://schemas.openxmlformats.org/officeDocument/2006/bibliography" xmlns="http://schemas.openxmlformats.org/officeDocument/2006/bibliography" SelectedStyle="\APASixthEditionOfficeOnline.xsl" StyleName="APA" Version="6">
+  <b:Source>
+    <b:Tag>Jik20</b:Tag>
+    <b:SourceType>JournalArticle</b:SourceType>
+    <b:Guid>{03741A6C-9616-4C5E-A2C8-A7AC11F4489C}</b:Guid>
+    <b:Author>
+      <b:Author>
+        <b:NameList>
+          <b:Person>
+            <b:Last>Jikumaru</b:Last>
+            <b:First>Atsushi</b:First>
+          </b:Person>
+          <b:Person>
+            <b:Last>Ishii</b:Last>
+            <b:First>Satoshi</b:First>
+          </b:Person>
+          <b:Person>
+            <b:Last>Fukudome</b:Last>
+            <b:First>Tomoko</b:First>
+          </b:Person>
+          <b:Person>
+            <b:Last>Kawahara</b:Last>
+            <b:First>Yasuhiko</b:First>
+          </b:Person>
+          <b:Person>
+            <b:Last>Iguchi</b:Last>
+            <b:First>Atsushi</b:First>
+          </b:Person>
+          <b:Person>
+            <b:Last>Masago</b:Last>
+            <b:First>Yoshifumi</b:First>
+          </b:Person>
+          <b:Person>
+            <b:Last>Nukazawa</b:Last>
+            <b:First>Kei</b:First>
+          </b:Person>
+          <b:Person>
+            <b:Last>Suzuki</b:Last>
+            <b:First>Yoshihiro</b:First>
+          </b:Person>
+        </b:NameList>
+      </b:Author>
+    </b:Author>
+    <b:Title>Fast, sensitive, and reliable detection of waterborne pathogens by digital PCR after coagulation and foam concentration</b:Title>
+    <b:JournalName>Journal of Bioscience and Bioengineering</b:JournalName>
+    <b:Year>2020</b:Year>
+    <b:Pages>76-81</b:Pages>
+    <b:Month>July</b:Month>
+    <b:Volume>130</b:Volume>
+    <b:Issue>1</b:Issue>
+    <b:DOI>10.1016/j.jbiosc.2020.02.004</b:DOI>
+    <b:RefOrder>1</b:RefOrder>
+  </b:Source>
+  <b:Source>
+    <b:Tag>Mba20</b:Tag>
+    <b:SourceType>JournalArticle</b:SourceType>
+    <b:Guid>{78225D1D-9C36-45A0-863A-C825C8D3C8D8}</b:Guid>
+    <b:Author>
+      <b:Author>
+        <b:NameList>
+          <b:Person>
+            <b:Last>Mbanga</b:Last>
+            <b:First>Joshua</b:First>
+          </b:Person>
+          <b:Person>
+            <b:Last>Abia</b:Last>
+            <b:First>Akebe</b:First>
+            <b:Middle>Luther King</b:Middle>
+          </b:Person>
+          <b:Person>
+            <b:Last>Amoako</b:Last>
+            <b:First>Daniel</b:First>
+            <b:Middle>Gyamfi</b:Middle>
+          </b:Person>
+          <b:Person>
+            <b:Last>Essack</b:Last>
+            <b:First>Sabiha.</b:First>
+            <b:Middle>Y.</b:Middle>
+          </b:Person>
+        </b:NameList>
+      </b:Author>
+    </b:Author>
+    <b:Title>Quantitative microbial risk assessment for waterborne pathogens in a wastewater treatment plant and its receiving surface water body</b:Title>
+    <b:JournalName>BMC Microbiology</b:JournalName>
+    <b:Year>2020</b:Year>
+    <b:DOI>10.1186/s12866-020-02036-7</b:DOI>
+    <b:RefOrder>2</b:RefOrder>
+  </b:Source>
+</b:Sources>
 </file>
 
 <file path=customXml/itemProps1.xml><?xml version="1.0" encoding="utf-8"?>
@@ -9953,18 +10128,18 @@
 </file>
 
 <file path=customXml/itemProps4.xml><?xml version="1.0" encoding="utf-8"?>
-<ds:datastoreItem xmlns:ds="http://schemas.openxmlformats.org/officeDocument/2006/customXml" ds:itemID="{A16D1E7E-FAD5-894D-815D-3738BDF47C92}">
-  <ds:schemaRefs>
-    <ds:schemaRef ds:uri="http://schemas.openxmlformats.org/officeDocument/2006/bibliography"/>
-  </ds:schemaRefs>
-</ds:datastoreItem>
-</file>
-
-<file path=customXml/itemProps5.xml><?xml version="1.0" encoding="utf-8"?>
 <ds:datastoreItem xmlns:ds="http://schemas.openxmlformats.org/officeDocument/2006/customXml" ds:itemID="{11111111-1234-1234-1234-123412341234}">
   <ds:schemaRefs>
     <ds:schemaRef ds:uri="http://customooxmlschemas.google.com/"/>
     <ds:schemaRef ds:uri="http://schemas.openxmlformats.org/officeDocument/2006/relationships"/>
   </ds:schemaRefs>
 </ds:datastoreItem>
+</file>
+
+<file path=customXml/itemProps5.xml><?xml version="1.0" encoding="utf-8"?>
+<ds:datastoreItem xmlns:ds="http://schemas.openxmlformats.org/officeDocument/2006/customXml" ds:itemID="{7E240381-4FCF-4C95-9533-C2E2810CF9AE}">
+  <ds:schemaRefs>
+    <ds:schemaRef ds:uri="http://schemas.openxmlformats.org/officeDocument/2006/bibliography"/>
+  </ds:schemaRefs>
+</ds:datastoreItem>
 </file>
</xml_diff>